<commit_message>
them tep bao cao
</commit_message>
<xml_diff>
--- a/Baocao/Baocao_Lohoanglinh.docx
+++ b/Baocao/Baocao_Lohoanglinh.docx
@@ -963,15 +963,7 @@
           <w:color w:val="666666"/>
           <w:shd w:val="clear" w:color="auto" w:fill="FFFFFF"/>
         </w:rPr>
-        <w:t xml:space="preserve">Sau khi đăng nhập thành công để tạo 1 dự án quản lý trên GIT các bạn chọn </w:t>
-      </w:r>
-      <w:r>
-        <w:rPr>
-          <w:rFonts w:ascii="Helvetica" w:hAnsi="Helvetica"/>
-          <w:color w:val="666666"/>
-          <w:shd w:val="clear" w:color="auto" w:fill="FFFFFF"/>
-        </w:rPr>
-        <w:t xml:space="preserve"> Start a project </w:t>
+        <w:t xml:space="preserve">Sau khi đăng nhập thành công để tạo 1 dự án quản lý trên GIT các bạn chọn  Start a project </w:t>
       </w:r>
     </w:p>
     <w:p>
@@ -1361,118 +1353,6 @@
     <w:p>
       <w:pPr>
         <w:rPr>
-          <w:rFonts w:ascii="Times New Roman" w:hAnsi="Times New Roman" w:cs="Times New Roman"/>
-          <w:sz w:val="28"/>
-        </w:rPr>
-      </w:pPr>
-    </w:p>
-    <w:p>
-      <w:pPr>
-        <w:rPr>
-          <w:rFonts w:ascii="Times New Roman" w:hAnsi="Times New Roman" w:cs="Times New Roman"/>
-          <w:sz w:val="28"/>
-        </w:rPr>
-      </w:pPr>
-    </w:p>
-    <w:p>
-      <w:pPr>
-        <w:rPr>
-          <w:rFonts w:ascii="Times New Roman" w:hAnsi="Times New Roman" w:cs="Times New Roman"/>
-          <w:sz w:val="28"/>
-        </w:rPr>
-      </w:pPr>
-    </w:p>
-    <w:p>
-      <w:pPr>
-        <w:rPr>
-          <w:rFonts w:ascii="Times New Roman" w:hAnsi="Times New Roman" w:cs="Times New Roman"/>
-          <w:sz w:val="28"/>
-        </w:rPr>
-      </w:pPr>
-    </w:p>
-    <w:p>
-      <w:pPr>
-        <w:rPr>
-          <w:rFonts w:ascii="Times New Roman" w:hAnsi="Times New Roman" w:cs="Times New Roman"/>
-          <w:sz w:val="28"/>
-        </w:rPr>
-      </w:pPr>
-    </w:p>
-    <w:p>
-      <w:pPr>
-        <w:rPr>
-          <w:rFonts w:ascii="Times New Roman" w:hAnsi="Times New Roman" w:cs="Times New Roman"/>
-          <w:sz w:val="28"/>
-        </w:rPr>
-      </w:pPr>
-    </w:p>
-    <w:p>
-      <w:pPr>
-        <w:rPr>
-          <w:rFonts w:ascii="Times New Roman" w:hAnsi="Times New Roman" w:cs="Times New Roman"/>
-          <w:sz w:val="28"/>
-        </w:rPr>
-      </w:pPr>
-    </w:p>
-    <w:p>
-      <w:pPr>
-        <w:rPr>
-          <w:rFonts w:ascii="Times New Roman" w:hAnsi="Times New Roman" w:cs="Times New Roman"/>
-          <w:sz w:val="28"/>
-        </w:rPr>
-      </w:pPr>
-    </w:p>
-    <w:p>
-      <w:pPr>
-        <w:rPr>
-          <w:rFonts w:ascii="Times New Roman" w:hAnsi="Times New Roman" w:cs="Times New Roman"/>
-          <w:sz w:val="28"/>
-        </w:rPr>
-      </w:pPr>
-    </w:p>
-    <w:p>
-      <w:pPr>
-        <w:rPr>
-          <w:rFonts w:ascii="Times New Roman" w:hAnsi="Times New Roman" w:cs="Times New Roman"/>
-          <w:sz w:val="28"/>
-        </w:rPr>
-      </w:pPr>
-    </w:p>
-    <w:p>
-      <w:pPr>
-        <w:rPr>
-          <w:rFonts w:ascii="Times New Roman" w:hAnsi="Times New Roman" w:cs="Times New Roman"/>
-          <w:sz w:val="28"/>
-        </w:rPr>
-      </w:pPr>
-    </w:p>
-    <w:p>
-      <w:pPr>
-        <w:rPr>
-          <w:rFonts w:ascii="Times New Roman" w:hAnsi="Times New Roman" w:cs="Times New Roman"/>
-          <w:sz w:val="28"/>
-        </w:rPr>
-      </w:pPr>
-    </w:p>
-    <w:p>
-      <w:pPr>
-        <w:rPr>
-          <w:rFonts w:ascii="Times New Roman" w:hAnsi="Times New Roman" w:cs="Times New Roman"/>
-          <w:sz w:val="28"/>
-        </w:rPr>
-      </w:pPr>
-    </w:p>
-    <w:p>
-      <w:pPr>
-        <w:rPr>
-          <w:rFonts w:ascii="Times New Roman" w:hAnsi="Times New Roman" w:cs="Times New Roman"/>
-          <w:sz w:val="28"/>
-        </w:rPr>
-      </w:pPr>
-    </w:p>
-    <w:p>
-      <w:pPr>
-        <w:rPr>
           <w:rFonts w:ascii="Arial" w:hAnsi="Arial" w:cs="Arial"/>
           <w:color w:val="3C4043"/>
           <w:spacing w:val="3"/>
@@ -1488,7 +1368,6 @@
           <w:sz w:val="28"/>
           <w:szCs w:val="21"/>
         </w:rPr>
-        <w:lastRenderedPageBreak/>
         <w:t>Tạo file: Lop.HoVaTen.txt. Nội dung ghi: Tên lớp, Họ và Tên. Push lên github</w:t>
       </w:r>
       <w:r>
@@ -2407,6 +2286,7 @@
           <w:sz w:val="18"/>
           <w:szCs w:val="18"/>
         </w:rPr>
+        <w:lastRenderedPageBreak/>
         <w:t>Compressing objects: 100% (2/2), done.</w:t>
       </w:r>
     </w:p>
@@ -2491,21 +2371,16 @@
           <w:sz w:val="18"/>
           <w:szCs w:val="18"/>
         </w:rPr>
-        <w:t xml:space="preserve">   9ec7eea..10163d5  main -&gt; main</w:t>
-      </w:r>
-    </w:p>
-    <w:p>
-      <w:pPr>
-        <w:autoSpaceDE w:val="0"/>
-        <w:autoSpaceDN w:val="0"/>
-        <w:adjustRightInd w:val="0"/>
-        <w:spacing w:after="0" w:line="240" w:lineRule="auto"/>
-        <w:rPr>
-          <w:rFonts w:ascii="Lucida Console" w:hAnsi="Lucida Console" w:cs="Lucida Console"/>
-          <w:sz w:val="18"/>
-          <w:szCs w:val="18"/>
-        </w:rPr>
-      </w:pPr>
+        <w:t xml:space="preserve"> </w:t>
+      </w:r>
+      <w:r>
+        <w:rPr>
+          <w:rFonts w:ascii="Lucida Console" w:hAnsi="Lucida Console" w:cs="Lucida Console"/>
+          <w:sz w:val="18"/>
+          <w:szCs w:val="18"/>
+        </w:rPr>
+        <w:t xml:space="preserve">  9ec7eea..10163d5  main -&gt; main</w:t>
+      </w:r>
     </w:p>
     <w:p>
       <w:pPr>
@@ -2518,7 +2393,6 @@
         <w:rPr>
           <w:noProof/>
         </w:rPr>
-        <w:lastRenderedPageBreak/>
         <w:drawing>
           <wp:inline distT="0" distB="0" distL="0" distR="0" wp14:anchorId="2B0CD7D0" wp14:editId="09FC0B25">
             <wp:extent cx="5553075" cy="3533775"/>
@@ -2555,6 +2429,38 @@
           </wp:inline>
         </w:drawing>
       </w:r>
+    </w:p>
+    <w:p>
+      <w:pPr>
+        <w:rPr>
+          <w:rFonts w:ascii="Times New Roman" w:hAnsi="Times New Roman" w:cs="Times New Roman"/>
+          <w:sz w:val="28"/>
+        </w:rPr>
+      </w:pPr>
+    </w:p>
+    <w:p>
+      <w:pPr>
+        <w:rPr>
+          <w:rFonts w:ascii="Times New Roman" w:hAnsi="Times New Roman" w:cs="Times New Roman"/>
+          <w:sz w:val="28"/>
+        </w:rPr>
+      </w:pPr>
+    </w:p>
+    <w:p>
+      <w:pPr>
+        <w:rPr>
+          <w:rFonts w:ascii="Times New Roman" w:hAnsi="Times New Roman" w:cs="Times New Roman"/>
+          <w:sz w:val="28"/>
+        </w:rPr>
+      </w:pPr>
+    </w:p>
+    <w:p>
+      <w:pPr>
+        <w:rPr>
+          <w:rFonts w:ascii="Times New Roman" w:hAnsi="Times New Roman" w:cs="Times New Roman"/>
+          <w:sz w:val="28"/>
+        </w:rPr>
+      </w:pPr>
       <w:r>
         <w:rPr>
           <w:rFonts w:ascii="Times New Roman" w:hAnsi="Times New Roman" w:cs="Times New Roman"/>
@@ -2605,24 +2511,128 @@
           <w:sz w:val="28"/>
         </w:rPr>
       </w:pPr>
+    </w:p>
+    <w:p>
+      <w:pPr>
+        <w:rPr>
+          <w:rFonts w:ascii="Times New Roman" w:hAnsi="Times New Roman" w:cs="Times New Roman"/>
+          <w:sz w:val="28"/>
+        </w:rPr>
+      </w:pPr>
+      <w:r>
+        <w:rPr>
+          <w:rFonts w:ascii="Times New Roman" w:hAnsi="Times New Roman" w:cs="Times New Roman"/>
+          <w:sz w:val="28"/>
+        </w:rPr>
+        <w:lastRenderedPageBreak/>
+        <w:t>+ Tạo mục "baocao", đưa file báo cáo doc vào mục và push lên</w:t>
+      </w:r>
+    </w:p>
+    <w:p>
+      <w:pPr>
+        <w:rPr>
+          <w:rFonts w:ascii="Times New Roman" w:hAnsi="Times New Roman" w:cs="Times New Roman"/>
+          <w:sz w:val="28"/>
+        </w:rPr>
+      </w:pPr>
+      <w:r>
+        <w:rPr>
+          <w:noProof/>
+        </w:rPr>
+        <w:drawing>
+          <wp:inline distT="0" distB="0" distL="0" distR="0" wp14:anchorId="4C62F938" wp14:editId="516504BE">
+            <wp:extent cx="5534025" cy="2971800"/>
+            <wp:effectExtent l="0" t="0" r="9525" b="0"/>
+            <wp:docPr id="4" name="Picture 4"/>
+            <wp:cNvGraphicFramePr>
+              <a:graphicFrameLocks xmlns:a="http://schemas.openxmlformats.org/drawingml/2006/main" noChangeAspect="1"/>
+            </wp:cNvGraphicFramePr>
+            <a:graphic xmlns:a="http://schemas.openxmlformats.org/drawingml/2006/main">
+              <a:graphicData uri="http://schemas.openxmlformats.org/drawingml/2006/picture">
+                <pic:pic xmlns:pic="http://schemas.openxmlformats.org/drawingml/2006/picture">
+                  <pic:nvPicPr>
+                    <pic:cNvPr id="1" name=""/>
+                    <pic:cNvPicPr/>
+                  </pic:nvPicPr>
+                  <pic:blipFill>
+                    <a:blip r:embed="rId21"/>
+                    <a:stretch>
+                      <a:fillRect/>
+                    </a:stretch>
+                  </pic:blipFill>
+                  <pic:spPr>
+                    <a:xfrm>
+                      <a:off x="0" y="0"/>
+                      <a:ext cx="5534025" cy="2971800"/>
+                    </a:xfrm>
+                    <a:prstGeom prst="rect">
+                      <a:avLst/>
+                    </a:prstGeom>
+                  </pic:spPr>
+                </pic:pic>
+              </a:graphicData>
+            </a:graphic>
+          </wp:inline>
+        </w:drawing>
+      </w:r>
+    </w:p>
+    <w:p>
+      <w:pPr>
+        <w:rPr>
+          <w:rFonts w:ascii="Times New Roman" w:hAnsi="Times New Roman" w:cs="Times New Roman"/>
+          <w:sz w:val="28"/>
+        </w:rPr>
+      </w:pPr>
+    </w:p>
+    <w:p>
+      <w:pPr>
+        <w:rPr>
+          <w:rFonts w:ascii="Times New Roman" w:hAnsi="Times New Roman" w:cs="Times New Roman"/>
+          <w:sz w:val="28"/>
+        </w:rPr>
+      </w:pPr>
+      <w:r>
+        <w:rPr>
+          <w:noProof/>
+        </w:rPr>
+        <w:drawing>
+          <wp:inline distT="0" distB="0" distL="0" distR="0" wp14:anchorId="5C15EB95" wp14:editId="57033E11">
+            <wp:extent cx="5943600" cy="2550160"/>
+            <wp:effectExtent l="0" t="0" r="0" b="2540"/>
+            <wp:docPr id="3" name="Picture 3"/>
+            <wp:cNvGraphicFramePr>
+              <a:graphicFrameLocks xmlns:a="http://schemas.openxmlformats.org/drawingml/2006/main" noChangeAspect="1"/>
+            </wp:cNvGraphicFramePr>
+            <a:graphic xmlns:a="http://schemas.openxmlformats.org/drawingml/2006/main">
+              <a:graphicData uri="http://schemas.openxmlformats.org/drawingml/2006/picture">
+                <pic:pic xmlns:pic="http://schemas.openxmlformats.org/drawingml/2006/picture">
+                  <pic:nvPicPr>
+                    <pic:cNvPr id="1" name=""/>
+                    <pic:cNvPicPr/>
+                  </pic:nvPicPr>
+                  <pic:blipFill>
+                    <a:blip r:embed="rId22"/>
+                    <a:stretch>
+                      <a:fillRect/>
+                    </a:stretch>
+                  </pic:blipFill>
+                  <pic:spPr>
+                    <a:xfrm>
+                      <a:off x="0" y="0"/>
+                      <a:ext cx="5943600" cy="2550160"/>
+                    </a:xfrm>
+                    <a:prstGeom prst="rect">
+                      <a:avLst/>
+                    </a:prstGeom>
+                  </pic:spPr>
+                </pic:pic>
+              </a:graphicData>
+            </a:graphic>
+          </wp:inline>
+        </w:drawing>
+      </w:r>
       <w:bookmarkStart w:id="0" w:name="_GoBack"/>
       <w:bookmarkEnd w:id="0"/>
-    </w:p>
-    <w:p>
-      <w:pPr>
-        <w:rPr>
-          <w:rFonts w:ascii="Times New Roman" w:hAnsi="Times New Roman" w:cs="Times New Roman"/>
-          <w:sz w:val="28"/>
-        </w:rPr>
-      </w:pPr>
-    </w:p>
-    <w:p>
-      <w:pPr>
-        <w:rPr>
-          <w:rFonts w:ascii="Times New Roman" w:hAnsi="Times New Roman" w:cs="Times New Roman"/>
-          <w:sz w:val="28"/>
-        </w:rPr>
-      </w:pPr>
     </w:p>
     <w:p>
       <w:pPr>

</xml_diff>